<commit_message>
Relatório parcial aperfeiçoado com detalhes sobre delimitação de estudo e desenvolvimento gramatical dos usuários envolvidos.
</commit_message>
<xml_diff>
--- a/Breno/Documentos/Relatório Parcial - IC Chatbot.docx
+++ b/Breno/Documentos/Relatório Parcial - IC Chatbot.docx
@@ -156,12 +156,12 @@
           <wp:inline distB="114300" distT="114300" distL="114300" distR="114300">
             <wp:extent cx="5734050" cy="1905000"/>
             <wp:effectExtent b="0" l="0" r="0" t="0"/>
-            <wp:docPr id="3" name="image6.png"/>
+            <wp:docPr id="5" name="image11.png"/>
             <a:graphic>
               <a:graphicData uri="http://schemas.openxmlformats.org/drawingml/2006/picture">
                 <pic:pic>
                   <pic:nvPicPr>
-                    <pic:cNvPr id="0" name="image6.png"/>
+                    <pic:cNvPr id="0" name="image11.png"/>
                     <pic:cNvPicPr preferRelativeResize="0"/>
                   </pic:nvPicPr>
                   <pic:blipFill>
@@ -357,12 +357,12 @@
           <wp:inline distB="114300" distT="114300" distL="114300" distR="114300">
             <wp:extent cx="5734050" cy="2095500"/>
             <wp:effectExtent b="0" l="0" r="0" t="0"/>
-            <wp:docPr id="2" name="image5.png"/>
+            <wp:docPr id="3" name="image9.png"/>
             <a:graphic>
               <a:graphicData uri="http://schemas.openxmlformats.org/drawingml/2006/picture">
                 <pic:pic>
                   <pic:nvPicPr>
-                    <pic:cNvPr id="0" name="image5.png"/>
+                    <pic:cNvPr id="0" name="image9.png"/>
                     <pic:cNvPicPr preferRelativeResize="0"/>
                   </pic:nvPicPr>
                   <pic:blipFill>
@@ -781,7 +781,7 @@
       <w:pPr>
         <w:numPr>
           <w:ilvl w:val="0"/>
-          <w:numId w:val="9"/>
+          <w:numId w:val="10"/>
         </w:numPr>
         <w:ind w:left="720" w:hanging="360"/>
         <w:contextualSpacing w:val="1"/>
@@ -835,6 +835,46 @@
         <w:contextualSpacing w:val="1"/>
         <w:jc w:val="left"/>
         <w:rPr>
+          <w:color w:val="ff0000"/>
+          <w:sz w:val="24"/>
+          <w:szCs w:val="24"/>
+        </w:rPr>
+      </w:pPr>
+      <w:r>
+        <w:rPr>
+          <w:color w:val="ff0000"/>
+          <w:sz w:val="24"/>
+          <w:szCs w:val="24"/>
+          <w:rtl w:val="0"/>
+        </w:rPr>
+        <w:t xml:space="preserve">Possível diagnóstico por meio de reconhecimento de expressões faciais e comunicação por voz</w:t>
+      </w:r>
+    </w:p>
+    <w:p>
+      <w:pPr>
+        <w:contextualSpacing w:val="0"/>
+        <w:jc w:val="left"/>
+        <w:rPr>
+          <w:sz w:val="24"/>
+          <w:szCs w:val="24"/>
+        </w:rPr>
+      </w:pPr>
+      <w:r>
+        <w:rPr>
+          <w:rtl w:val="0"/>
+        </w:rPr>
+      </w:r>
+    </w:p>
+    <w:p>
+      <w:pPr>
+        <w:numPr>
+          <w:ilvl w:val="0"/>
+          <w:numId w:val="6"/>
+        </w:numPr>
+        <w:ind w:left="720" w:hanging="360"/>
+        <w:contextualSpacing w:val="1"/>
+        <w:jc w:val="left"/>
+        <w:rPr>
           <w:sz w:val="24"/>
           <w:szCs w:val="24"/>
           <w:u w:val="none"/>
@@ -846,7 +886,206 @@
           <w:szCs w:val="24"/>
           <w:rtl w:val="0"/>
         </w:rPr>
-        <w:t xml:space="preserve">Possível diagnóstico por meio de reconhecimento de expressões faciais e comunicação por voz</w:t>
+        <w:t xml:space="preserve">Delimitação do estudo</w:t>
+      </w:r>
+    </w:p>
+    <w:p>
+      <w:pPr>
+        <w:contextualSpacing w:val="0"/>
+        <w:jc w:val="left"/>
+        <w:rPr>
+          <w:sz w:val="24"/>
+          <w:szCs w:val="24"/>
+        </w:rPr>
+      </w:pPr>
+      <w:r>
+        <w:rPr>
+          <w:rtl w:val="0"/>
+        </w:rPr>
+      </w:r>
+    </w:p>
+    <w:p>
+      <w:pPr>
+        <w:contextualSpacing w:val="0"/>
+        <w:jc w:val="left"/>
+        <w:rPr>
+          <w:sz w:val="24"/>
+          <w:szCs w:val="24"/>
+        </w:rPr>
+      </w:pPr>
+      <w:r>
+        <w:rPr>
+          <w:sz w:val="24"/>
+          <w:szCs w:val="24"/>
+          <w:rtl w:val="0"/>
+        </w:rPr>
+        <w:tab/>
+        <w:t xml:space="preserve">Para maior precisão de um possível tratamento, o estudo irá se limitar em apenas pacientes do Transtorno do Espectro Autista leve, por serem mais adequados a possibilitar uma conversa por texto com o Chatbot. Além disso, o estudo será feito com crianças de idades compreendendo 5 a 18 anos de idade.</w:t>
+      </w:r>
+    </w:p>
+    <w:p>
+      <w:pPr>
+        <w:contextualSpacing w:val="0"/>
+        <w:jc w:val="left"/>
+        <w:rPr>
+          <w:sz w:val="24"/>
+          <w:szCs w:val="24"/>
+        </w:rPr>
+      </w:pPr>
+      <w:r>
+        <w:rPr>
+          <w:rtl w:val="0"/>
+        </w:rPr>
+      </w:r>
+    </w:p>
+    <w:p>
+      <w:pPr>
+        <w:numPr>
+          <w:ilvl w:val="0"/>
+          <w:numId w:val="8"/>
+        </w:numPr>
+        <w:ind w:left="720" w:hanging="360"/>
+        <w:contextualSpacing w:val="1"/>
+        <w:jc w:val="left"/>
+        <w:rPr>
+          <w:sz w:val="24"/>
+          <w:szCs w:val="24"/>
+          <w:u w:val="none"/>
+        </w:rPr>
+      </w:pPr>
+      <w:r>
+        <w:rPr>
+          <w:sz w:val="24"/>
+          <w:szCs w:val="24"/>
+          <w:rtl w:val="0"/>
+        </w:rPr>
+        <w:t xml:space="preserve">O Transtorno do Espectro Autista leve (Síndrome de Asperger)</w:t>
+      </w:r>
+    </w:p>
+    <w:p>
+      <w:pPr>
+        <w:contextualSpacing w:val="0"/>
+        <w:jc w:val="left"/>
+        <w:rPr>
+          <w:sz w:val="24"/>
+          <w:szCs w:val="24"/>
+        </w:rPr>
+      </w:pPr>
+      <w:r>
+        <w:rPr>
+          <w:rtl w:val="0"/>
+        </w:rPr>
+      </w:r>
+    </w:p>
+    <w:p>
+      <w:pPr>
+        <w:numPr>
+          <w:ilvl w:val="0"/>
+          <w:numId w:val="1"/>
+        </w:numPr>
+        <w:ind w:left="720" w:hanging="360"/>
+        <w:contextualSpacing w:val="1"/>
+        <w:jc w:val="left"/>
+        <w:rPr>
+          <w:sz w:val="24"/>
+          <w:szCs w:val="24"/>
+          <w:u w:val="none"/>
+        </w:rPr>
+      </w:pPr>
+      <w:r>
+        <w:rPr>
+          <w:sz w:val="24"/>
+          <w:szCs w:val="24"/>
+          <w:rtl w:val="0"/>
+        </w:rPr>
+        <w:t xml:space="preserve">DSM-5: Citar alteração</w:t>
+      </w:r>
+    </w:p>
+    <w:p>
+      <w:pPr>
+        <w:numPr>
+          <w:ilvl w:val="0"/>
+          <w:numId w:val="1"/>
+        </w:numPr>
+        <w:ind w:left="720" w:hanging="360"/>
+        <w:contextualSpacing w:val="1"/>
+        <w:jc w:val="left"/>
+        <w:rPr>
+          <w:sz w:val="24"/>
+          <w:szCs w:val="24"/>
+          <w:u w:val="none"/>
+        </w:rPr>
+      </w:pPr>
+      <w:r>
+        <w:rPr>
+          <w:sz w:val="24"/>
+          <w:szCs w:val="24"/>
+          <w:rtl w:val="0"/>
+        </w:rPr>
+        <w:t xml:space="preserve">Terapia cognitivo-temperamental</w:t>
+      </w:r>
+    </w:p>
+    <w:p>
+      <w:pPr>
+        <w:numPr>
+          <w:ilvl w:val="0"/>
+          <w:numId w:val="1"/>
+        </w:numPr>
+        <w:ind w:left="720" w:hanging="360"/>
+        <w:contextualSpacing w:val="1"/>
+        <w:jc w:val="left"/>
+        <w:rPr>
+          <w:sz w:val="24"/>
+          <w:szCs w:val="24"/>
+          <w:u w:val="none"/>
+        </w:rPr>
+      </w:pPr>
+      <w:r>
+        <w:rPr>
+          <w:sz w:val="24"/>
+          <w:szCs w:val="24"/>
+          <w:rtl w:val="0"/>
+        </w:rPr>
+        <w:t xml:space="preserve">Treinar comunicação/como engajar em uma conversa/aprender a usar a fala</w:t>
+      </w:r>
+    </w:p>
+    <w:p>
+      <w:pPr>
+        <w:contextualSpacing w:val="0"/>
+        <w:jc w:val="left"/>
+        <w:rPr>
+          <w:sz w:val="24"/>
+          <w:szCs w:val="24"/>
+        </w:rPr>
+      </w:pPr>
+      <w:r>
+        <w:rPr>
+          <w:rtl w:val="0"/>
+        </w:rPr>
+      </w:r>
+    </w:p>
+    <w:p>
+      <w:pPr>
+        <w:numPr>
+          <w:ilvl w:val="0"/>
+          <w:numId w:val="9"/>
+        </w:numPr>
+        <w:ind w:left="720" w:hanging="360"/>
+        <w:contextualSpacing w:val="1"/>
+        <w:jc w:val="left"/>
+        <w:rPr>
+          <w:sz w:val="24"/>
+          <w:szCs w:val="24"/>
+          <w:u w:val="none"/>
+        </w:rPr>
+      </w:pPr>
+      <w:r>
+        <w:rPr>
+          <w:sz w:val="24"/>
+          <w:szCs w:val="24"/>
+          <w:rtl w:val="0"/>
+        </w:rPr>
+        <w:t xml:space="preserve">A Linguagem Java</w:t>
       </w:r>
     </w:p>
     <w:p>
@@ -885,179 +1124,14 @@
           <w:szCs w:val="24"/>
           <w:rtl w:val="0"/>
         </w:rPr>
-        <w:t xml:space="preserve">O Transtorno do Espectro Autista leve (Síndrome de Asperger)</w:t>
-      </w:r>
-    </w:p>
-    <w:p>
-      <w:pPr>
-        <w:contextualSpacing w:val="0"/>
-        <w:jc w:val="left"/>
-        <w:rPr>
-          <w:sz w:val="24"/>
-          <w:szCs w:val="24"/>
-        </w:rPr>
-      </w:pPr>
-      <w:r>
-        <w:rPr>
-          <w:rtl w:val="0"/>
-        </w:rPr>
+        <w:t xml:space="preserve">Programação orientada a objetos</w:t>
       </w:r>
     </w:p>
     <w:p>
       <w:pPr>
         <w:numPr>
           <w:ilvl w:val="0"/>
-          <w:numId w:val="1"/>
-        </w:numPr>
-        <w:ind w:left="720" w:hanging="360"/>
-        <w:contextualSpacing w:val="1"/>
-        <w:jc w:val="left"/>
-        <w:rPr>
-          <w:sz w:val="24"/>
-          <w:szCs w:val="24"/>
-          <w:u w:val="none"/>
-        </w:rPr>
-      </w:pPr>
-      <w:r>
-        <w:rPr>
-          <w:sz w:val="24"/>
-          <w:szCs w:val="24"/>
-          <w:rtl w:val="0"/>
-        </w:rPr>
-        <w:t xml:space="preserve">DSM-5: Citar alteração</w:t>
-      </w:r>
-    </w:p>
-    <w:p>
-      <w:pPr>
-        <w:numPr>
-          <w:ilvl w:val="0"/>
-          <w:numId w:val="1"/>
-        </w:numPr>
-        <w:ind w:left="720" w:hanging="360"/>
-        <w:contextualSpacing w:val="1"/>
-        <w:jc w:val="left"/>
-        <w:rPr>
-          <w:sz w:val="24"/>
-          <w:szCs w:val="24"/>
-          <w:u w:val="none"/>
-        </w:rPr>
-      </w:pPr>
-      <w:r>
-        <w:rPr>
-          <w:sz w:val="24"/>
-          <w:szCs w:val="24"/>
-          <w:rtl w:val="0"/>
-        </w:rPr>
-        <w:t xml:space="preserve">Terapia cognitivo-temperamental</w:t>
-      </w:r>
-    </w:p>
-    <w:p>
-      <w:pPr>
-        <w:numPr>
-          <w:ilvl w:val="0"/>
-          <w:numId w:val="1"/>
-        </w:numPr>
-        <w:ind w:left="720" w:hanging="360"/>
-        <w:contextualSpacing w:val="1"/>
-        <w:jc w:val="left"/>
-        <w:rPr>
-          <w:sz w:val="24"/>
-          <w:szCs w:val="24"/>
-          <w:u w:val="none"/>
-        </w:rPr>
-      </w:pPr>
-      <w:r>
-        <w:rPr>
-          <w:sz w:val="24"/>
-          <w:szCs w:val="24"/>
-          <w:rtl w:val="0"/>
-        </w:rPr>
-        <w:t xml:space="preserve">Treinar comunicação/como engajar em uma conversa/aprender a usar a fala</w:t>
-      </w:r>
-    </w:p>
-    <w:p>
-      <w:pPr>
-        <w:contextualSpacing w:val="0"/>
-        <w:jc w:val="left"/>
-        <w:rPr>
-          <w:sz w:val="24"/>
-          <w:szCs w:val="24"/>
-        </w:rPr>
-      </w:pPr>
-      <w:r>
-        <w:rPr>
-          <w:rtl w:val="0"/>
-        </w:rPr>
-      </w:r>
-    </w:p>
-    <w:p>
-      <w:pPr>
-        <w:numPr>
-          <w:ilvl w:val="0"/>
-          <w:numId w:val="8"/>
-        </w:numPr>
-        <w:ind w:left="720" w:hanging="360"/>
-        <w:contextualSpacing w:val="1"/>
-        <w:jc w:val="left"/>
-        <w:rPr>
-          <w:sz w:val="24"/>
-          <w:szCs w:val="24"/>
-          <w:u w:val="none"/>
-        </w:rPr>
-      </w:pPr>
-      <w:r>
-        <w:rPr>
-          <w:sz w:val="24"/>
-          <w:szCs w:val="24"/>
-          <w:rtl w:val="0"/>
-        </w:rPr>
-        <w:t xml:space="preserve">A Linguagem Java</w:t>
-      </w:r>
-    </w:p>
-    <w:p>
-      <w:pPr>
-        <w:contextualSpacing w:val="0"/>
-        <w:jc w:val="left"/>
-        <w:rPr>
-          <w:sz w:val="24"/>
-          <w:szCs w:val="24"/>
-        </w:rPr>
-      </w:pPr>
-      <w:r>
-        <w:rPr>
-          <w:rtl w:val="0"/>
-        </w:rPr>
-      </w:r>
-    </w:p>
-    <w:p>
-      <w:pPr>
-        <w:numPr>
-          <w:ilvl w:val="0"/>
-          <w:numId w:val="6"/>
-        </w:numPr>
-        <w:ind w:left="720" w:hanging="360"/>
-        <w:contextualSpacing w:val="1"/>
-        <w:jc w:val="left"/>
-        <w:rPr>
-          <w:sz w:val="24"/>
-          <w:szCs w:val="24"/>
-          <w:u w:val="none"/>
-        </w:rPr>
-      </w:pPr>
-      <w:r>
-        <w:rPr>
-          <w:sz w:val="24"/>
-          <w:szCs w:val="24"/>
-          <w:rtl w:val="0"/>
-        </w:rPr>
-        <w:t xml:space="preserve">Programação orientada a objetos</w:t>
-      </w:r>
-    </w:p>
-    <w:p>
-      <w:pPr>
-        <w:numPr>
-          <w:ilvl w:val="0"/>
-          <w:numId w:val="6"/>
+          <w:numId w:val="7"/>
         </w:numPr>
         <w:ind w:left="720" w:hanging="360"/>
         <w:contextualSpacing w:val="1"/>
@@ -1142,329 +1216,281 @@
       </w:pPr>
       <w:r>
         <w:rPr>
-          <w:rtl w:val="0"/>
-        </w:rPr>
-      </w:r>
-    </w:p>
-    <w:p>
-      <w:pPr>
-        <w:contextualSpacing w:val="0"/>
-        <w:jc w:val="left"/>
-        <w:rPr>
-          <w:sz w:val="24"/>
-          <w:szCs w:val="24"/>
-        </w:rPr>
-      </w:pPr>
-      <w:r>
-        <w:rPr>
-          <w:rtl w:val="0"/>
-        </w:rPr>
-      </w:r>
-    </w:p>
-    <w:p>
-      <w:pPr>
-        <w:contextualSpacing w:val="0"/>
-        <w:jc w:val="left"/>
-        <w:rPr>
-          <w:sz w:val="24"/>
-          <w:szCs w:val="24"/>
-        </w:rPr>
-      </w:pPr>
-      <w:r>
-        <w:rPr>
-          <w:rtl w:val="0"/>
-        </w:rPr>
-      </w:r>
-    </w:p>
-    <w:p>
-      <w:pPr>
-        <w:contextualSpacing w:val="0"/>
-        <w:jc w:val="left"/>
-        <w:rPr>
-          <w:sz w:val="24"/>
-          <w:szCs w:val="24"/>
-        </w:rPr>
-      </w:pPr>
-      <w:r>
-        <w:rPr>
-          <w:rtl w:val="0"/>
-        </w:rPr>
-      </w:r>
-    </w:p>
-    <w:p>
-      <w:pPr>
-        <w:contextualSpacing w:val="0"/>
-        <w:jc w:val="left"/>
-        <w:rPr>
-          <w:sz w:val="24"/>
-          <w:szCs w:val="24"/>
-        </w:rPr>
-      </w:pPr>
-      <w:r>
-        <w:rPr>
-          <w:rtl w:val="0"/>
-        </w:rPr>
-      </w:r>
-    </w:p>
-    <w:p>
-      <w:pPr>
-        <w:contextualSpacing w:val="0"/>
-        <w:jc w:val="left"/>
-        <w:rPr>
-          <w:sz w:val="24"/>
-          <w:szCs w:val="24"/>
-        </w:rPr>
-      </w:pPr>
-      <w:r>
-        <w:rPr>
-          <w:rtl w:val="0"/>
-        </w:rPr>
-      </w:r>
-    </w:p>
-    <w:p>
-      <w:pPr>
-        <w:contextualSpacing w:val="0"/>
-        <w:jc w:val="left"/>
-        <w:rPr>
-          <w:sz w:val="24"/>
-          <w:szCs w:val="24"/>
-        </w:rPr>
-      </w:pPr>
-      <w:r>
-        <w:rPr>
-          <w:rtl w:val="0"/>
-        </w:rPr>
-      </w:r>
-    </w:p>
-    <w:p>
-      <w:pPr>
-        <w:contextualSpacing w:val="0"/>
-        <w:jc w:val="left"/>
-        <w:rPr>
-          <w:sz w:val="24"/>
-          <w:szCs w:val="24"/>
-        </w:rPr>
-      </w:pPr>
-      <w:r>
-        <w:rPr>
-          <w:rtl w:val="0"/>
-        </w:rPr>
-      </w:r>
-    </w:p>
-    <w:p>
-      <w:pPr>
-        <w:contextualSpacing w:val="0"/>
-        <w:jc w:val="left"/>
-        <w:rPr>
-          <w:sz w:val="24"/>
-          <w:szCs w:val="24"/>
-        </w:rPr>
-      </w:pPr>
-      <w:r>
-        <w:rPr>
-          <w:rtl w:val="0"/>
-        </w:rPr>
-      </w:r>
-    </w:p>
-    <w:p>
-      <w:pPr>
-        <w:contextualSpacing w:val="0"/>
-        <w:jc w:val="left"/>
-        <w:rPr>
-          <w:sz w:val="24"/>
-          <w:szCs w:val="24"/>
-        </w:rPr>
-      </w:pPr>
-      <w:r>
-        <w:rPr>
-          <w:rtl w:val="0"/>
-        </w:rPr>
-      </w:r>
-    </w:p>
-    <w:p>
-      <w:pPr>
-        <w:contextualSpacing w:val="0"/>
-        <w:jc w:val="left"/>
-        <w:rPr>
-          <w:sz w:val="24"/>
-          <w:szCs w:val="24"/>
-        </w:rPr>
-      </w:pPr>
-      <w:r>
-        <w:rPr>
-          <w:rtl w:val="0"/>
-        </w:rPr>
-      </w:r>
-    </w:p>
-    <w:p>
-      <w:pPr>
-        <w:contextualSpacing w:val="0"/>
-        <w:jc w:val="left"/>
-        <w:rPr>
-          <w:sz w:val="24"/>
-          <w:szCs w:val="24"/>
-        </w:rPr>
-      </w:pPr>
-      <w:r>
-        <w:rPr>
-          <w:rtl w:val="0"/>
-        </w:rPr>
-      </w:r>
-    </w:p>
-    <w:p>
-      <w:pPr>
-        <w:contextualSpacing w:val="0"/>
-        <w:jc w:val="left"/>
-        <w:rPr>
-          <w:sz w:val="24"/>
-          <w:szCs w:val="24"/>
-        </w:rPr>
-      </w:pPr>
-      <w:r>
-        <w:rPr>
-          <w:rtl w:val="0"/>
-        </w:rPr>
-      </w:r>
-    </w:p>
-    <w:p>
-      <w:pPr>
-        <w:contextualSpacing w:val="0"/>
-        <w:jc w:val="left"/>
-        <w:rPr>
-          <w:sz w:val="24"/>
-          <w:szCs w:val="24"/>
-        </w:rPr>
-      </w:pPr>
-      <w:r>
-        <w:rPr>
-          <w:rtl w:val="0"/>
-        </w:rPr>
-      </w:r>
-    </w:p>
-    <w:p>
-      <w:pPr>
-        <w:contextualSpacing w:val="0"/>
-        <w:jc w:val="left"/>
-        <w:rPr>
-          <w:sz w:val="24"/>
-          <w:szCs w:val="24"/>
-        </w:rPr>
-      </w:pPr>
-      <w:r>
-        <w:rPr>
-          <w:rtl w:val="0"/>
-        </w:rPr>
-      </w:r>
-    </w:p>
-    <w:p>
-      <w:pPr>
-        <w:contextualSpacing w:val="0"/>
-        <w:jc w:val="left"/>
-        <w:rPr>
-          <w:sz w:val="24"/>
-          <w:szCs w:val="24"/>
-        </w:rPr>
-      </w:pPr>
-      <w:r>
-        <w:rPr>
-          <w:rtl w:val="0"/>
-        </w:rPr>
-      </w:r>
-    </w:p>
-    <w:p>
-      <w:pPr>
-        <w:contextualSpacing w:val="0"/>
-        <w:jc w:val="left"/>
-        <w:rPr>
-          <w:sz w:val="24"/>
-          <w:szCs w:val="24"/>
-        </w:rPr>
-      </w:pPr>
-      <w:r>
-        <w:rPr>
-          <w:rtl w:val="0"/>
-        </w:rPr>
-      </w:r>
-    </w:p>
-    <w:p>
-      <w:pPr>
-        <w:contextualSpacing w:val="0"/>
-        <w:jc w:val="left"/>
-        <w:rPr>
-          <w:sz w:val="24"/>
-          <w:szCs w:val="24"/>
-        </w:rPr>
-      </w:pPr>
-      <w:r>
-        <w:rPr>
-          <w:rtl w:val="0"/>
-        </w:rPr>
-      </w:r>
-    </w:p>
-    <w:p>
-      <w:pPr>
-        <w:contextualSpacing w:val="0"/>
-        <w:jc w:val="left"/>
-        <w:rPr>
-          <w:sz w:val="24"/>
-          <w:szCs w:val="24"/>
-        </w:rPr>
-      </w:pPr>
-      <w:r>
-        <w:rPr>
-          <w:rtl w:val="0"/>
-        </w:rPr>
-      </w:r>
-    </w:p>
-    <w:p>
-      <w:pPr>
-        <w:contextualSpacing w:val="0"/>
-        <w:jc w:val="left"/>
-        <w:rPr>
-          <w:sz w:val="24"/>
-          <w:szCs w:val="24"/>
-        </w:rPr>
-      </w:pPr>
-      <w:r>
-        <w:rPr>
-          <w:rtl w:val="0"/>
-        </w:rPr>
-      </w:r>
-    </w:p>
-    <w:p>
-      <w:pPr>
-        <w:contextualSpacing w:val="0"/>
-        <w:jc w:val="left"/>
-        <w:rPr>
-          <w:sz w:val="24"/>
-          <w:szCs w:val="24"/>
-        </w:rPr>
-      </w:pPr>
-      <w:r>
-        <w:rPr>
-          <w:rtl w:val="0"/>
-        </w:rPr>
-      </w:r>
-    </w:p>
-    <w:p>
-      <w:pPr>
-        <w:contextualSpacing w:val="0"/>
-        <w:jc w:val="left"/>
-        <w:rPr>
-          <w:sz w:val="24"/>
-          <w:szCs w:val="24"/>
-        </w:rPr>
-      </w:pPr>
-      <w:r>
-        <w:rPr>
-          <w:rtl w:val="0"/>
-        </w:rPr>
-      </w:r>
-    </w:p>
-    <w:p>
-      <w:pPr>
-        <w:contextualSpacing w:val="0"/>
-        <w:jc w:val="left"/>
+          <w:sz w:val="24"/>
+          <w:szCs w:val="24"/>
+          <w:rtl w:val="0"/>
+        </w:rPr>
+        <w:tab/>
+        <w:t xml:space="preserve">O projeto irá compreender paciente na faixa dos 5 aos 18 anos idade, por isso, para fins de simular uma pessoa em uma dessas faixas sendo o Chatbot, foi estudada o desenvolvimento gramatical esperado nessas idades. Assim, espera-se que o usuário pense em estar conversando por texto com uma pessoa da idade desejada pelo responsável. </w:t>
+      </w:r>
+    </w:p>
+    <w:p>
+      <w:pPr>
+        <w:contextualSpacing w:val="0"/>
+        <w:rPr>
+          <w:sz w:val="24"/>
+          <w:szCs w:val="24"/>
+        </w:rPr>
+      </w:pPr>
+      <w:r>
+        <w:rPr>
+          <w:sz w:val="24"/>
+          <w:szCs w:val="24"/>
+        </w:rPr>
+        <w:drawing>
+          <wp:inline distB="114300" distT="114300" distL="114300" distR="114300">
+            <wp:extent cx="5734050" cy="3149600"/>
+            <wp:effectExtent b="0" l="0" r="0" t="0"/>
+            <wp:docPr id="4" name="image10.png"/>
+            <a:graphic>
+              <a:graphicData uri="http://schemas.openxmlformats.org/drawingml/2006/picture">
+                <pic:pic>
+                  <pic:nvPicPr>
+                    <pic:cNvPr id="0" name="image10.png"/>
+                    <pic:cNvPicPr preferRelativeResize="0"/>
+                  </pic:nvPicPr>
+                  <pic:blipFill>
+                    <a:blip r:embed="rId9"/>
+                    <a:srcRect b="0" l="0" r="0" t="0"/>
+                    <a:stretch>
+                      <a:fillRect/>
+                    </a:stretch>
+                  </pic:blipFill>
+                  <pic:spPr>
+                    <a:xfrm>
+                      <a:off x="0" y="0"/>
+                      <a:ext cx="5734050" cy="3149600"/>
+                    </a:xfrm>
+                    <a:prstGeom prst="rect"/>
+                    <a:ln/>
+                  </pic:spPr>
+                </pic:pic>
+              </a:graphicData>
+            </a:graphic>
+          </wp:inline>
+        </w:drawing>
+      </w:r>
+      <w:r>
+        <w:rPr>
+          <w:rtl w:val="0"/>
+        </w:rPr>
+      </w:r>
+    </w:p>
+    <w:p>
+      <w:pPr>
+        <w:contextualSpacing w:val="0"/>
+        <w:rPr>
+          <w:sz w:val="24"/>
+          <w:szCs w:val="24"/>
+        </w:rPr>
+      </w:pPr>
+      <w:r>
+        <w:rPr>
+          <w:sz w:val="24"/>
+          <w:szCs w:val="24"/>
+        </w:rPr>
+        <w:drawing>
+          <wp:inline distB="114300" distT="114300" distL="114300" distR="114300">
+            <wp:extent cx="5734050" cy="3556000"/>
+            <wp:effectExtent b="0" l="0" r="0" t="0"/>
+            <wp:docPr id="2" name="image8.png"/>
+            <a:graphic>
+              <a:graphicData uri="http://schemas.openxmlformats.org/drawingml/2006/picture">
+                <pic:pic>
+                  <pic:nvPicPr>
+                    <pic:cNvPr id="0" name="image8.png"/>
+                    <pic:cNvPicPr preferRelativeResize="0"/>
+                  </pic:nvPicPr>
+                  <pic:blipFill>
+                    <a:blip r:embed="rId10"/>
+                    <a:srcRect b="0" l="0" r="0" t="0"/>
+                    <a:stretch>
+                      <a:fillRect/>
+                    </a:stretch>
+                  </pic:blipFill>
+                  <pic:spPr>
+                    <a:xfrm>
+                      <a:off x="0" y="0"/>
+                      <a:ext cx="5734050" cy="3556000"/>
+                    </a:xfrm>
+                    <a:prstGeom prst="rect"/>
+                    <a:ln/>
+                  </pic:spPr>
+                </pic:pic>
+              </a:graphicData>
+            </a:graphic>
+          </wp:inline>
+        </w:drawing>
+      </w:r>
+      <w:r>
+        <w:rPr>
+          <w:rtl w:val="0"/>
+        </w:rPr>
+      </w:r>
+    </w:p>
+    <w:p>
+      <w:pPr>
+        <w:contextualSpacing w:val="0"/>
+        <w:rPr>
+          <w:sz w:val="24"/>
+          <w:szCs w:val="24"/>
+        </w:rPr>
+      </w:pPr>
+      <w:r>
+        <w:rPr>
+          <w:rtl w:val="0"/>
+        </w:rPr>
+      </w:r>
+    </w:p>
+    <w:p>
+      <w:pPr>
+        <w:contextualSpacing w:val="0"/>
+        <w:rPr>
+          <w:sz w:val="24"/>
+          <w:szCs w:val="24"/>
+        </w:rPr>
+      </w:pPr>
+      <w:r>
+        <w:rPr>
+          <w:rtl w:val="0"/>
+        </w:rPr>
+      </w:r>
+    </w:p>
+    <w:p>
+      <w:pPr>
+        <w:contextualSpacing w:val="0"/>
+        <w:rPr>
+          <w:sz w:val="24"/>
+          <w:szCs w:val="24"/>
+        </w:rPr>
+      </w:pPr>
+      <w:r>
+        <w:rPr>
+          <w:rtl w:val="0"/>
+        </w:rPr>
+      </w:r>
+    </w:p>
+    <w:p>
+      <w:pPr>
+        <w:contextualSpacing w:val="0"/>
+        <w:rPr>
+          <w:sz w:val="24"/>
+          <w:szCs w:val="24"/>
+        </w:rPr>
+      </w:pPr>
+      <w:r>
+        <w:rPr>
+          <w:rtl w:val="0"/>
+        </w:rPr>
+      </w:r>
+    </w:p>
+    <w:p>
+      <w:pPr>
+        <w:contextualSpacing w:val="0"/>
+        <w:rPr>
+          <w:sz w:val="24"/>
+          <w:szCs w:val="24"/>
+        </w:rPr>
+      </w:pPr>
+      <w:r>
+        <w:rPr>
+          <w:sz w:val="24"/>
+          <w:szCs w:val="24"/>
+        </w:rPr>
+        <w:drawing>
+          <wp:inline distB="114300" distT="114300" distL="114300" distR="114300">
+            <wp:extent cx="5734050" cy="2489200"/>
+            <wp:effectExtent b="0" l="0" r="0" t="0"/>
+            <wp:docPr id="7" name="image14.png"/>
+            <a:graphic>
+              <a:graphicData uri="http://schemas.openxmlformats.org/drawingml/2006/picture">
+                <pic:pic>
+                  <pic:nvPicPr>
+                    <pic:cNvPr id="0" name="image14.png"/>
+                    <pic:cNvPicPr preferRelativeResize="0"/>
+                  </pic:nvPicPr>
+                  <pic:blipFill>
+                    <a:blip r:embed="rId11"/>
+                    <a:srcRect b="0" l="0" r="0" t="0"/>
+                    <a:stretch>
+                      <a:fillRect/>
+                    </a:stretch>
+                  </pic:blipFill>
+                  <pic:spPr>
+                    <a:xfrm>
+                      <a:off x="0" y="0"/>
+                      <a:ext cx="5734050" cy="2489200"/>
+                    </a:xfrm>
+                    <a:prstGeom prst="rect"/>
+                    <a:ln/>
+                  </pic:spPr>
+                </pic:pic>
+              </a:graphicData>
+            </a:graphic>
+          </wp:inline>
+        </w:drawing>
+      </w:r>
+      <w:r>
+        <w:rPr>
+          <w:rtl w:val="0"/>
+        </w:rPr>
+      </w:r>
+    </w:p>
+    <w:p>
+      <w:pPr>
+        <w:contextualSpacing w:val="0"/>
+        <w:rPr>
+          <w:sz w:val="24"/>
+          <w:szCs w:val="24"/>
+        </w:rPr>
+      </w:pPr>
+      <w:r>
+        <w:rPr>
+          <w:sz w:val="24"/>
+          <w:szCs w:val="24"/>
+        </w:rPr>
+        <w:drawing>
+          <wp:inline distB="114300" distT="114300" distL="114300" distR="114300">
+            <wp:extent cx="5734050" cy="1955800"/>
+            <wp:effectExtent b="0" l="0" r="0" t="0"/>
+            <wp:docPr id="6" name="image13.png"/>
+            <a:graphic>
+              <a:graphicData uri="http://schemas.openxmlformats.org/drawingml/2006/picture">
+                <pic:pic>
+                  <pic:nvPicPr>
+                    <pic:cNvPr id="0" name="image13.png"/>
+                    <pic:cNvPicPr preferRelativeResize="0"/>
+                  </pic:nvPicPr>
+                  <pic:blipFill>
+                    <a:blip r:embed="rId12"/>
+                    <a:srcRect b="0" l="0" r="0" t="0"/>
+                    <a:stretch>
+                      <a:fillRect/>
+                    </a:stretch>
+                  </pic:blipFill>
+                  <pic:spPr>
+                    <a:xfrm>
+                      <a:off x="0" y="0"/>
+                      <a:ext cx="5734050" cy="1955800"/>
+                    </a:xfrm>
+                    <a:prstGeom prst="rect"/>
+                    <a:ln/>
+                  </pic:spPr>
+                </pic:pic>
+              </a:graphicData>
+            </a:graphic>
+          </wp:inline>
+        </w:drawing>
+      </w:r>
+      <w:r>
+        <w:rPr>
+          <w:rtl w:val="0"/>
+        </w:rPr>
+      </w:r>
+    </w:p>
+    <w:p>
+      <w:pPr>
+        <w:contextualSpacing w:val="0"/>
         <w:rPr>
           <w:sz w:val="24"/>
           <w:szCs w:val="24"/>
@@ -2337,7 +2363,7 @@
     <w:lvl w:ilvl="0">
       <w:start w:val="1"/>
       <w:numFmt w:val="bullet"/>
-      <w:lvlText w:val="-"/>
+      <w:lvlText w:val="●"/>
       <w:lvlJc w:val="left"/>
       <w:pPr>
         <w:ind w:left="720" w:hanging="360"/>
@@ -2349,7 +2375,7 @@
     <w:lvl w:ilvl="1">
       <w:start w:val="1"/>
       <w:numFmt w:val="bullet"/>
-      <w:lvlText w:val="-"/>
+      <w:lvlText w:val="○"/>
       <w:lvlJc w:val="left"/>
       <w:pPr>
         <w:ind w:left="1440" w:hanging="360"/>
@@ -2361,7 +2387,7 @@
     <w:lvl w:ilvl="2">
       <w:start w:val="1"/>
       <w:numFmt w:val="bullet"/>
-      <w:lvlText w:val="-"/>
+      <w:lvlText w:val="■"/>
       <w:lvlJc w:val="left"/>
       <w:pPr>
         <w:ind w:left="2160" w:hanging="360"/>
@@ -2373,7 +2399,7 @@
     <w:lvl w:ilvl="3">
       <w:start w:val="1"/>
       <w:numFmt w:val="bullet"/>
-      <w:lvlText w:val="-"/>
+      <w:lvlText w:val="●"/>
       <w:lvlJc w:val="left"/>
       <w:pPr>
         <w:ind w:left="2880" w:hanging="360"/>
@@ -2385,7 +2411,7 @@
     <w:lvl w:ilvl="4">
       <w:start w:val="1"/>
       <w:numFmt w:val="bullet"/>
-      <w:lvlText w:val="-"/>
+      <w:lvlText w:val="○"/>
       <w:lvlJc w:val="left"/>
       <w:pPr>
         <w:ind w:left="3600" w:hanging="360"/>
@@ -2397,7 +2423,7 @@
     <w:lvl w:ilvl="5">
       <w:start w:val="1"/>
       <w:numFmt w:val="bullet"/>
-      <w:lvlText w:val="-"/>
+      <w:lvlText w:val="■"/>
       <w:lvlJc w:val="left"/>
       <w:pPr>
         <w:ind w:left="4320" w:hanging="360"/>
@@ -2409,7 +2435,7 @@
     <w:lvl w:ilvl="6">
       <w:start w:val="1"/>
       <w:numFmt w:val="bullet"/>
-      <w:lvlText w:val="-"/>
+      <w:lvlText w:val="●"/>
       <w:lvlJc w:val="left"/>
       <w:pPr>
         <w:ind w:left="5040" w:hanging="360"/>
@@ -2421,7 +2447,7 @@
     <w:lvl w:ilvl="7">
       <w:start w:val="1"/>
       <w:numFmt w:val="bullet"/>
-      <w:lvlText w:val="-"/>
+      <w:lvlText w:val="○"/>
       <w:lvlJc w:val="left"/>
       <w:pPr>
         <w:ind w:left="5760" w:hanging="360"/>
@@ -2433,7 +2459,7 @@
     <w:lvl w:ilvl="8">
       <w:start w:val="1"/>
       <w:numFmt w:val="bullet"/>
-      <w:lvlText w:val="-"/>
+      <w:lvlText w:val="■"/>
       <w:lvlJc w:val="left"/>
       <w:pPr>
         <w:ind w:left="6480" w:hanging="360"/>
@@ -2447,7 +2473,7 @@
     <w:lvl w:ilvl="0">
       <w:start w:val="1"/>
       <w:numFmt w:val="bullet"/>
-      <w:lvlText w:val="●"/>
+      <w:lvlText w:val="-"/>
       <w:lvlJc w:val="left"/>
       <w:pPr>
         <w:ind w:left="720" w:hanging="360"/>
@@ -2459,7 +2485,7 @@
     <w:lvl w:ilvl="1">
       <w:start w:val="1"/>
       <w:numFmt w:val="bullet"/>
-      <w:lvlText w:val="○"/>
+      <w:lvlText w:val="-"/>
       <w:lvlJc w:val="left"/>
       <w:pPr>
         <w:ind w:left="1440" w:hanging="360"/>
@@ -2471,7 +2497,7 @@
     <w:lvl w:ilvl="2">
       <w:start w:val="1"/>
       <w:numFmt w:val="bullet"/>
-      <w:lvlText w:val="■"/>
+      <w:lvlText w:val="-"/>
       <w:lvlJc w:val="left"/>
       <w:pPr>
         <w:ind w:left="2160" w:hanging="360"/>
@@ -2483,7 +2509,7 @@
     <w:lvl w:ilvl="3">
       <w:start w:val="1"/>
       <w:numFmt w:val="bullet"/>
-      <w:lvlText w:val="●"/>
+      <w:lvlText w:val="-"/>
       <w:lvlJc w:val="left"/>
       <w:pPr>
         <w:ind w:left="2880" w:hanging="360"/>
@@ -2495,7 +2521,7 @@
     <w:lvl w:ilvl="4">
       <w:start w:val="1"/>
       <w:numFmt w:val="bullet"/>
-      <w:lvlText w:val="○"/>
+      <w:lvlText w:val="-"/>
       <w:lvlJc w:val="left"/>
       <w:pPr>
         <w:ind w:left="3600" w:hanging="360"/>
@@ -2507,7 +2533,7 @@
     <w:lvl w:ilvl="5">
       <w:start w:val="1"/>
       <w:numFmt w:val="bullet"/>
-      <w:lvlText w:val="■"/>
+      <w:lvlText w:val="-"/>
       <w:lvlJc w:val="left"/>
       <w:pPr>
         <w:ind w:left="4320" w:hanging="360"/>
@@ -2519,7 +2545,7 @@
     <w:lvl w:ilvl="6">
       <w:start w:val="1"/>
       <w:numFmt w:val="bullet"/>
-      <w:lvlText w:val="●"/>
+      <w:lvlText w:val="-"/>
       <w:lvlJc w:val="left"/>
       <w:pPr>
         <w:ind w:left="5040" w:hanging="360"/>
@@ -2531,7 +2557,7 @@
     <w:lvl w:ilvl="7">
       <w:start w:val="1"/>
       <w:numFmt w:val="bullet"/>
-      <w:lvlText w:val="○"/>
+      <w:lvlText w:val="-"/>
       <w:lvlJc w:val="left"/>
       <w:pPr>
         <w:ind w:left="5760" w:hanging="360"/>
@@ -2543,7 +2569,7 @@
     <w:lvl w:ilvl="8">
       <w:start w:val="1"/>
       <w:numFmt w:val="bullet"/>
-      <w:lvlText w:val="■"/>
+      <w:lvlText w:val="-"/>
       <w:lvlJc w:val="left"/>
       <w:pPr>
         <w:ind w:left="6480" w:hanging="360"/>
@@ -2664,6 +2690,116 @@
     </w:lvl>
   </w:abstractNum>
   <w:abstractNum w:abstractNumId="9">
+    <w:lvl w:ilvl="0">
+      <w:start w:val="1"/>
+      <w:numFmt w:val="bullet"/>
+      <w:lvlText w:val="●"/>
+      <w:lvlJc w:val="left"/>
+      <w:pPr>
+        <w:ind w:left="720" w:hanging="360"/>
+      </w:pPr>
+      <w:rPr>
+        <w:u w:val="none"/>
+      </w:rPr>
+    </w:lvl>
+    <w:lvl w:ilvl="1">
+      <w:start w:val="1"/>
+      <w:numFmt w:val="bullet"/>
+      <w:lvlText w:val="○"/>
+      <w:lvlJc w:val="left"/>
+      <w:pPr>
+        <w:ind w:left="1440" w:hanging="360"/>
+      </w:pPr>
+      <w:rPr>
+        <w:u w:val="none"/>
+      </w:rPr>
+    </w:lvl>
+    <w:lvl w:ilvl="2">
+      <w:start w:val="1"/>
+      <w:numFmt w:val="bullet"/>
+      <w:lvlText w:val="■"/>
+      <w:lvlJc w:val="left"/>
+      <w:pPr>
+        <w:ind w:left="2160" w:hanging="360"/>
+      </w:pPr>
+      <w:rPr>
+        <w:u w:val="none"/>
+      </w:rPr>
+    </w:lvl>
+    <w:lvl w:ilvl="3">
+      <w:start w:val="1"/>
+      <w:numFmt w:val="bullet"/>
+      <w:lvlText w:val="●"/>
+      <w:lvlJc w:val="left"/>
+      <w:pPr>
+        <w:ind w:left="2880" w:hanging="360"/>
+      </w:pPr>
+      <w:rPr>
+        <w:u w:val="none"/>
+      </w:rPr>
+    </w:lvl>
+    <w:lvl w:ilvl="4">
+      <w:start w:val="1"/>
+      <w:numFmt w:val="bullet"/>
+      <w:lvlText w:val="○"/>
+      <w:lvlJc w:val="left"/>
+      <w:pPr>
+        <w:ind w:left="3600" w:hanging="360"/>
+      </w:pPr>
+      <w:rPr>
+        <w:u w:val="none"/>
+      </w:rPr>
+    </w:lvl>
+    <w:lvl w:ilvl="5">
+      <w:start w:val="1"/>
+      <w:numFmt w:val="bullet"/>
+      <w:lvlText w:val="■"/>
+      <w:lvlJc w:val="left"/>
+      <w:pPr>
+        <w:ind w:left="4320" w:hanging="360"/>
+      </w:pPr>
+      <w:rPr>
+        <w:u w:val="none"/>
+      </w:rPr>
+    </w:lvl>
+    <w:lvl w:ilvl="6">
+      <w:start w:val="1"/>
+      <w:numFmt w:val="bullet"/>
+      <w:lvlText w:val="●"/>
+      <w:lvlJc w:val="left"/>
+      <w:pPr>
+        <w:ind w:left="5040" w:hanging="360"/>
+      </w:pPr>
+      <w:rPr>
+        <w:u w:val="none"/>
+      </w:rPr>
+    </w:lvl>
+    <w:lvl w:ilvl="7">
+      <w:start w:val="1"/>
+      <w:numFmt w:val="bullet"/>
+      <w:lvlText w:val="○"/>
+      <w:lvlJc w:val="left"/>
+      <w:pPr>
+        <w:ind w:left="5760" w:hanging="360"/>
+      </w:pPr>
+      <w:rPr>
+        <w:u w:val="none"/>
+      </w:rPr>
+    </w:lvl>
+    <w:lvl w:ilvl="8">
+      <w:start w:val="1"/>
+      <w:numFmt w:val="bullet"/>
+      <w:lvlText w:val="■"/>
+      <w:lvlJc w:val="left"/>
+      <w:pPr>
+        <w:ind w:left="6480" w:hanging="360"/>
+      </w:pPr>
+      <w:rPr>
+        <w:u w:val="none"/>
+      </w:rPr>
+    </w:lvl>
+  </w:abstractNum>
+  <w:abstractNum w:abstractNumId="10">
     <w:lvl w:ilvl="0">
       <w:start w:val="1"/>
       <w:numFmt w:val="bullet"/>
@@ -2799,6 +2935,9 @@
   </w:num>
   <w:num w:numId="9">
     <w:abstractNumId w:val="9"/>
+  </w:num>
+  <w:num w:numId="10">
+    <w:abstractNumId w:val="10"/>
   </w:num>
 </w:numbering>
 </file>

</xml_diff>